<commit_message>
changed date in dogovor docx
</commit_message>
<xml_diff>
--- a/public/tamozhnya_add_legal/dogovor.docx
+++ b/public/tamozhnya_add_legal/dogovor.docx
@@ -266,11 +266,9 @@
           <w:b/>
           <w:bCs/>
           <w:u w:val="single"/>
-          <w:lang w:val="en-US"/>
         </w:rPr>
         <w:t>${</w:t>
       </w:r>
-      <w:proofErr w:type="spellStart"/>
       <w:r>
         <w:rPr>
           <w:b/>
@@ -278,9 +276,16 @@
           <w:u w:val="single"/>
           <w:lang w:val="en-US"/>
         </w:rPr>
-        <w:t>unique_number</w:t>
-      </w:r>
-      <w:proofErr w:type="spellEnd"/>
+        <w:t>unique</w:t>
+      </w:r>
+      <w:r>
+        <w:rPr>
+          <w:b/>
+          <w:bCs/>
+          <w:u w:val="single"/>
+        </w:rPr>
+        <w:t>_</w:t>
+      </w:r>
       <w:r>
         <w:rPr>
           <w:b/>
@@ -288,12 +293,20 @@
           <w:u w:val="single"/>
           <w:lang w:val="en-US"/>
         </w:rPr>
-        <w:t>}</w:t>
+        <w:t>number</w:t>
       </w:r>
       <w:r>
         <w:rPr>
           <w:b/>
           <w:bCs/>
+          <w:u w:val="single"/>
+        </w:rPr>
+        <w:t>}</w:t>
+      </w:r>
+      <w:r>
+        <w:rPr>
+          <w:b/>
+          <w:bCs/>
         </w:rPr>
         <w:t>_____</w:t>
       </w:r>
@@ -350,14 +363,7 @@
           <w:sz w:val="19"/>
           <w:szCs w:val="19"/>
         </w:rPr>
-        <w:t>г</w:t>
-      </w:r>
-      <w:r>
-        <w:rPr>
-          <w:sz w:val="19"/>
-          <w:szCs w:val="19"/>
-        </w:rPr>
-        <w:t xml:space="preserve">._________                                                                                                                  </w:t>
+        <w:t xml:space="preserve">г._________                                                                                                                  </w:t>
       </w:r>
       <w:proofErr w:type="gramStart"/>
       <w:r>
@@ -365,14 +371,7 @@
           <w:sz w:val="19"/>
           <w:szCs w:val="19"/>
         </w:rPr>
-        <w:t xml:space="preserve">   </w:t>
-      </w:r>
-      <w:r>
-        <w:rPr>
-          <w:sz w:val="19"/>
-          <w:szCs w:val="19"/>
-        </w:rPr>
-        <w:t>«</w:t>
+        <w:t xml:space="preserve">   «</w:t>
       </w:r>
       <w:proofErr w:type="gramEnd"/>
       <w:r>
@@ -412,14 +411,7 @@
           <w:sz w:val="19"/>
           <w:szCs w:val="19"/>
         </w:rPr>
-        <w:t xml:space="preserve">_» </w:t>
-      </w:r>
-      <w:r>
-        <w:rPr>
-          <w:sz w:val="19"/>
-          <w:szCs w:val="19"/>
-        </w:rPr>
-        <w:t>_</w:t>
+        <w:t>_» _</w:t>
       </w:r>
       <w:r>
         <w:rPr>
@@ -451,14 +443,7 @@
           <w:sz w:val="19"/>
           <w:szCs w:val="19"/>
         </w:rPr>
-        <w:t>_</w:t>
-      </w:r>
-      <w:r>
-        <w:rPr>
-          <w:sz w:val="19"/>
-          <w:szCs w:val="19"/>
-        </w:rPr>
-        <w:t xml:space="preserve"> 20</w:t>
+        <w:t xml:space="preserve">_ </w:t>
       </w:r>
       <w:r>
         <w:rPr>
@@ -528,15 +513,25 @@
           <w:sz w:val="19"/>
           <w:szCs w:val="19"/>
         </w:rPr>
-        <w:t xml:space="preserve">Общество с </w:t>
-      </w:r>
+        <w:t xml:space="preserve">Общество с ограниченной ответственности «DD </w:t>
+      </w:r>
+      <w:proofErr w:type="spellStart"/>
       <w:r>
         <w:rPr>
           <w:b/>
           <w:sz w:val="19"/>
           <w:szCs w:val="19"/>
         </w:rPr>
-        <w:t xml:space="preserve">ограниченной ответственности «DD </w:t>
+        <w:t>General</w:t>
+      </w:r>
+      <w:proofErr w:type="spellEnd"/>
+      <w:r>
+        <w:rPr>
+          <w:b/>
+          <w:sz w:val="19"/>
+          <w:szCs w:val="19"/>
+        </w:rPr>
+        <w:t xml:space="preserve"> </w:t>
       </w:r>
       <w:proofErr w:type="spellStart"/>
       <w:r>
@@ -545,7 +540,7 @@
           <w:sz w:val="19"/>
           <w:szCs w:val="19"/>
         </w:rPr>
-        <w:t>General</w:t>
+        <w:t>Insurance</w:t>
       </w:r>
       <w:proofErr w:type="spellEnd"/>
       <w:r>
@@ -554,39 +549,21 @@
           <w:sz w:val="19"/>
           <w:szCs w:val="19"/>
         </w:rPr>
-        <w:t xml:space="preserve"> </w:t>
-      </w:r>
-      <w:proofErr w:type="spellStart"/>
+        <w:t>»</w:t>
+      </w:r>
+      <w:r>
+        <w:rPr>
+          <w:sz w:val="19"/>
+          <w:szCs w:val="19"/>
+        </w:rPr>
+        <w:t xml:space="preserve">, осуществляющая деятельность на основании лицензии Министерства финансов Республики Узбекистан СФ №______________, именуемая в дальнейшем </w:t>
+      </w:r>
       <w:r>
         <w:rPr>
           <w:b/>
           <w:sz w:val="19"/>
           <w:szCs w:val="19"/>
         </w:rPr>
-        <w:t>Insurance</w:t>
-      </w:r>
-      <w:proofErr w:type="spellEnd"/>
-      <w:r>
-        <w:rPr>
-          <w:b/>
-          <w:sz w:val="19"/>
-          <w:szCs w:val="19"/>
-        </w:rPr>
-        <w:t>»</w:t>
-      </w:r>
-      <w:r>
-        <w:rPr>
-          <w:sz w:val="19"/>
-          <w:szCs w:val="19"/>
-        </w:rPr>
-        <w:t xml:space="preserve">, осуществляющая деятельность на основании лицензии Министерства финансов Республики Узбекистан СФ №______________, именуемая в дальнейшем </w:t>
-      </w:r>
-      <w:r>
-        <w:rPr>
-          <w:b/>
-          <w:sz w:val="19"/>
-          <w:szCs w:val="19"/>
-        </w:rPr>
         <w:t>«Страховщик»</w:t>
       </w:r>
       <w:r>
@@ -602,15 +579,7 @@
           <w:szCs w:val="19"/>
           <w:u w:val="single"/>
         </w:rPr>
-        <w:t>$</w:t>
-      </w:r>
-      <w:r>
-        <w:rPr>
-          <w:sz w:val="19"/>
-          <w:szCs w:val="19"/>
-          <w:u w:val="single"/>
-        </w:rPr>
-        <w:t>{</w:t>
+        <w:t>${</w:t>
       </w:r>
       <w:proofErr w:type="spellStart"/>
       <w:r>
@@ -677,14 +646,7 @@
           <w:sz w:val="19"/>
           <w:szCs w:val="19"/>
         </w:rPr>
-        <w:t>, именуемое в дальне</w:t>
-      </w:r>
-      <w:r>
-        <w:rPr>
-          <w:sz w:val="19"/>
-          <w:szCs w:val="19"/>
-        </w:rPr>
-        <w:t xml:space="preserve">йшем </w:t>
+        <w:t xml:space="preserve">, именуемое в дальнейшем </w:t>
       </w:r>
       <w:r>
         <w:rPr>
@@ -707,15 +669,7 @@
           <w:sz w:val="19"/>
           <w:szCs w:val="19"/>
         </w:rPr>
-        <w:t>«Договор</w:t>
-      </w:r>
-      <w:r>
-        <w:rPr>
-          <w:b/>
-          <w:sz w:val="19"/>
-          <w:szCs w:val="19"/>
-        </w:rPr>
-        <w:t xml:space="preserve"> страхования»</w:t>
+        <w:t>«Договор страхования»</w:t>
       </w:r>
       <w:r>
         <w:rPr>
@@ -777,14 +731,7 @@
           <w:sz w:val="19"/>
           <w:szCs w:val="19"/>
         </w:rPr>
-        <w:t>Предметом Договора является страхование гражданской ответственности Страхователя (Плательщика) по уплате таможенных платежей. Настоящий договор и соответствующий ему Полис страхования являются одним из спос</w:t>
-      </w:r>
-      <w:r>
-        <w:rPr>
-          <w:sz w:val="19"/>
-          <w:szCs w:val="19"/>
-        </w:rPr>
-        <w:t xml:space="preserve">обов обеспечения оплаты таможенных платежей в соответствии с требованиями Таможенного Кодекса, утвержденного </w:t>
+        <w:t xml:space="preserve">Предметом Договора является страхование гражданской ответственности Страхователя (Плательщика) по уплате таможенных платежей. Настоящий договор и соответствующий ему Полис страхования являются одним из способов обеспечения оплаты таможенных платежей в соответствии с требованиями Таможенного Кодекса, утвержденного </w:t>
       </w:r>
       <w:hyperlink r:id="rId7">
         <w:r>
@@ -926,28 +873,7 @@
           <w:sz w:val="19"/>
           <w:szCs w:val="19"/>
         </w:rPr>
-        <w:t>. («Плательщики таможенных платежей»), Плате</w:t>
-      </w:r>
-      <w:r>
-        <w:rPr>
-          <w:sz w:val="19"/>
-          <w:szCs w:val="19"/>
-        </w:rPr>
-        <w:t xml:space="preserve">льщиком таможенных платежей (далее – Плательщик) является: декларант; таможенный брокер, если это предусмотрено в договоре с декларантом; владелец таможенного склада, свободного склада, магазина беспошлинной торговли, перевозчик, которые обязаны соблюдать </w:t>
-      </w:r>
-      <w:r>
-        <w:rPr>
-          <w:sz w:val="19"/>
-          <w:szCs w:val="19"/>
-        </w:rPr>
-        <w:t>требования и условия применения таможенных режимов; операторы и провайдеры почтовой связи международных почтовых и курьерских отправлений, при утрате или выдаче без осуществления таможенного контроля международных почтовых и курьерских отправлений, находящ</w:t>
-      </w:r>
-      <w:r>
-        <w:rPr>
-          <w:sz w:val="19"/>
-          <w:szCs w:val="19"/>
-        </w:rPr>
-        <w:t xml:space="preserve">ихся под таможенным контролем. Любое заинтересованное лицо вправе уплатить за плательщика таможенные платежи. </w:t>
+        <w:t xml:space="preserve">. («Плательщики таможенных платежей»), Плательщиком таможенных платежей (далее – Плательщик) является: декларант; таможенный брокер, если это предусмотрено в договоре с декларантом; владелец таможенного склада, свободного склада, магазина беспошлинной торговли, перевозчик, которые обязаны соблюдать требования и условия применения таможенных режимов; операторы и провайдеры почтовой связи международных почтовых и курьерских отправлений, при утрате или выдаче без осуществления таможенного контроля международных почтовых и курьерских отправлений, находящихся под таможенным контролем. Любое заинтересованное лицо вправе уплатить за плательщика таможенные платежи. </w:t>
       </w:r>
     </w:p>
     <w:p>
@@ -977,14 +903,7 @@
           <w:sz w:val="19"/>
           <w:szCs w:val="19"/>
         </w:rPr>
-        <w:t>. («Обязательство по уплате таможенных платежей»), Обязательство по уплате таможенных платежей возникает: при помещени</w:t>
-      </w:r>
-      <w:r>
-        <w:rPr>
-          <w:sz w:val="19"/>
-          <w:szCs w:val="19"/>
-        </w:rPr>
-        <w:t>и товара под таможенный режим, в котором предусмотрена уплата таможенных платежей, а также в случаях, предусмотренных Кодексом.</w:t>
+        <w:t>. («Обязательство по уплате таможенных платежей»), Обязательство по уплате таможенных платежей возникает: при помещении товара под таможенный режим, в котором предусмотрена уплата таможенных платежей, а также в случаях, предусмотренных Кодексом.</w:t>
       </w:r>
       <w:r>
         <w:rPr>
@@ -1026,14 +945,7 @@
           <w:sz w:val="19"/>
           <w:szCs w:val="19"/>
         </w:rPr>
-        <w:t>Объектом страхования являются имущественные интересы Страхователя, связанные с риском наступления его ответственности по обяза</w:t>
-      </w:r>
-      <w:r>
-        <w:rPr>
-          <w:sz w:val="19"/>
-          <w:szCs w:val="19"/>
-        </w:rPr>
-        <w:t>тельствам перед таможенными органами по самостоятельной и своевременной уплате таможенных платежей, возникающим в результате страхового случая.</w:t>
+        <w:t>Объектом страхования являются имущественные интересы Страхователя, связанные с риском наступления его ответственности по обязательствам перед таможенными органами по самостоятельной и своевременной уплате таможенных платежей, возникающим в результате страхового случая.</w:t>
       </w:r>
     </w:p>
     <w:p>
@@ -1060,14 +972,7 @@
           <w:sz w:val="19"/>
           <w:szCs w:val="19"/>
         </w:rPr>
-        <w:t>Выгодоприобретателями по настоящему договору являются таможенные органы: Государственный таможенный комитет Респ</w:t>
-      </w:r>
-      <w:r>
-        <w:rPr>
-          <w:sz w:val="19"/>
-          <w:szCs w:val="19"/>
-        </w:rPr>
-        <w:t>ублики Узбекистан, управления Государственного таможенного комитета по Республике Каракалпакстан, областям, городу Ташкенту, таможенные комплексы и таможенные посты.</w:t>
+        <w:t>Выгодоприобретателями по настоящему договору являются таможенные органы: Государственный таможенный комитет Республики Узбекистан, управления Государственного таможенного комитета по Республике Каракалпакстан, областям, городу Ташкенту, таможенные комплексы и таможенные посты.</w:t>
       </w:r>
     </w:p>
     <w:p>
@@ -1112,14 +1017,7 @@
           <w:sz w:val="19"/>
           <w:szCs w:val="19"/>
         </w:rPr>
-        <w:t>1.5. Страховая сум</w:t>
-      </w:r>
-      <w:r>
-        <w:rPr>
-          <w:sz w:val="19"/>
-          <w:szCs w:val="19"/>
-        </w:rPr>
-        <w:t xml:space="preserve">ма </w:t>
+        <w:t xml:space="preserve">1.5. Страховая сумма </w:t>
       </w:r>
       <w:r>
         <w:rPr>
@@ -1221,14 +1119,7 @@
           <w:sz w:val="19"/>
           <w:szCs w:val="19"/>
         </w:rPr>
-        <w:t>С</w:t>
-      </w:r>
-      <w:r>
-        <w:rPr>
-          <w:sz w:val="19"/>
-          <w:szCs w:val="19"/>
-        </w:rPr>
-        <w:t xml:space="preserve">траховая премия по Договору составляет </w:t>
+        <w:t xml:space="preserve">Страховая премия по Договору составляет </w:t>
       </w:r>
       <w:r>
         <w:rPr>
@@ -1311,21 +1202,7 @@
           <w:sz w:val="19"/>
           <w:szCs w:val="19"/>
         </w:rPr>
-        <w:t>Договор вступает в силу с даты заключения Договора при своевременной уплате с</w:t>
-      </w:r>
-      <w:r>
-        <w:rPr>
-          <w:sz w:val="19"/>
-          <w:szCs w:val="19"/>
-        </w:rPr>
-        <w:t xml:space="preserve">траховой премии или согласованной её части согласно п.1.7 настоящего Договора страхования или с момента зачисления страховой премии на расчетный счет страховщика при несвоевременной оплате страховой премии. Обязательства Страховщика по настоящему Договору </w:t>
-      </w:r>
-      <w:r>
-        <w:rPr>
-          <w:sz w:val="19"/>
-          <w:szCs w:val="19"/>
-        </w:rPr>
-        <w:t>страхования в части выплаты страхового возмещения вступают в силу с момента оплаты страховой премии.</w:t>
+        <w:t>Договор вступает в силу с даты заключения Договора при своевременной уплате страховой премии или согласованной её части согласно п.1.7 настоящего Договора страхования или с момента зачисления страховой премии на расчетный счет страховщика при несвоевременной оплате страховой премии. Обязательства Страховщика по настоящему Договору страхования в части выплаты страхового возмещения вступают в силу с момента оплаты страховой премии.</w:t>
       </w:r>
     </w:p>
     <w:p>
@@ -1362,14 +1239,7 @@
           <w:sz w:val="19"/>
           <w:szCs w:val="19"/>
         </w:rPr>
-        <w:t xml:space="preserve"> документ, удостоверяющий факт вступления в силу обязательств Страховщика и действующий на основании условиям настоящего Договора страхова</w:t>
-      </w:r>
-      <w:r>
-        <w:rPr>
-          <w:sz w:val="19"/>
-          <w:szCs w:val="19"/>
-        </w:rPr>
-        <w:t>ния, выдается Страхователю в течение 3-х дней после оплаты страховой премии.</w:t>
+        <w:t xml:space="preserve"> документ, удостоверяющий факт вступления в силу обязательств Страховщика и действующий на основании условиям настоящего Договора страхования, выдается Страхователю в течение 3-х дней после оплаты страховой премии.</w:t>
       </w:r>
     </w:p>
     <w:p>
@@ -1436,14 +1306,7 @@
           <w:sz w:val="19"/>
           <w:szCs w:val="19"/>
         </w:rPr>
-        <w:t xml:space="preserve">2.1. Страховым случаем, при </w:t>
-      </w:r>
-      <w:r>
-        <w:rPr>
-          <w:sz w:val="19"/>
-          <w:szCs w:val="19"/>
-        </w:rPr>
-        <w:t xml:space="preserve">котором возникает обязанность Страховщика произвести страховую выплату Выгодоприобретателю, является факт наступления ответственности Страхователя за неуплату таможенных платежей на </w:t>
+        <w:t xml:space="preserve">2.1. Страховым случаем, при котором возникает обязанность Страховщика произвести страховую выплату Выгодоприобретателю, является факт наступления ответственности Страхователя за неуплату таможенных платежей на </w:t>
       </w:r>
       <w:r>
         <w:rPr>
@@ -1451,14 +1314,7 @@
           <w:szCs w:val="19"/>
         </w:rPr>
         <w:lastRenderedPageBreak/>
-        <w:t>основании требования, претензии или иска (в дальнейшем - требование) со ст</w:t>
-      </w:r>
-      <w:r>
-        <w:rPr>
-          <w:sz w:val="19"/>
-          <w:szCs w:val="19"/>
-        </w:rPr>
-        <w:t>ороны таможенных органов Республики Узбекистан о возмещении задолженности по уплате таможенных платежей, вызванных непреднамеренным или ненадлежащим таможенным контролем или неверным таможенным оформлением и приведшим:</w:t>
+        <w:t>основании требования, претензии или иска (в дальнейшем - требование) со стороны таможенных органов Республики Узбекистан о возмещении задолженности по уплате таможенных платежей, вызванных непреднамеренным или ненадлежащим таможенным контролем или неверным таможенным оформлением и приведшим:</w:t>
       </w:r>
     </w:p>
     <w:p>
@@ -1476,14 +1332,7 @@
           <w:sz w:val="19"/>
           <w:szCs w:val="19"/>
         </w:rPr>
-        <w:t>-  к неправильному исчислению таможен</w:t>
-      </w:r>
-      <w:r>
-        <w:rPr>
-          <w:sz w:val="19"/>
-          <w:szCs w:val="19"/>
-        </w:rPr>
-        <w:t>ных платежей;</w:t>
+        <w:t>-  к неправильному исчислению таможенных платежей;</w:t>
       </w:r>
     </w:p>
     <w:p>
@@ -1525,14 +1374,7 @@
           <w:sz w:val="19"/>
           <w:szCs w:val="19"/>
         </w:rPr>
-        <w:t>В контексте настоящего договора под таможенными платежами понимаются платежи, которые должны быть оплачены Страхователем в установленные таможенным законода</w:t>
-      </w:r>
-      <w:r>
-        <w:rPr>
-          <w:sz w:val="19"/>
-          <w:szCs w:val="19"/>
-        </w:rPr>
-        <w:t>тельством Республики Узбекистан порядке и сроки по требованию таможенных органов.</w:t>
+        <w:t>В контексте настоящего договора под таможенными платежами понимаются платежи, которые должны быть оплачены Страхователем в установленные таможенным законодательством Республики Узбекистан порядке и сроки по требованию таможенных органов.</w:t>
       </w:r>
     </w:p>
     <w:p>
@@ -1553,14 +1395,7 @@
           <w:sz w:val="19"/>
           <w:szCs w:val="19"/>
         </w:rPr>
-        <w:t>2.2. При наступлении страхового случая Страховщик выплачивает страховое возмещение по требованию таможенных органов только при отсутствии или недостаточности денежных средств</w:t>
-      </w:r>
-      <w:r>
-        <w:rPr>
-          <w:sz w:val="19"/>
-          <w:szCs w:val="19"/>
-        </w:rPr>
-        <w:t xml:space="preserve"> на расчетном счете Страхователя в размере недостающей суммы с условием последующей компенсации Страхователем Страховщику денежных средств в размере выплаченного возмещения. </w:t>
+        <w:t xml:space="preserve">2.2. При наступлении страхового случая Страховщик выплачивает страховое возмещение по требованию таможенных органов только при отсутствии или недостаточности денежных средств на расчетном счете Страхователя в размере недостающей суммы с условием последующей компенсации Страхователем Страховщику денежных средств в размере выплаченного возмещения. </w:t>
       </w:r>
     </w:p>
     <w:p>
@@ -1581,14 +1416,7 @@
           <w:sz w:val="19"/>
           <w:szCs w:val="19"/>
         </w:rPr>
-        <w:t>2.3. Факт наступления ответственности Страхователя за неуплату таможенных платеже</w:t>
-      </w:r>
-      <w:r>
-        <w:rPr>
-          <w:sz w:val="19"/>
-          <w:szCs w:val="19"/>
-        </w:rPr>
-        <w:t xml:space="preserve">й устанавливается на основании вступившего в законную силу решения суда по оплате таможенных платежей Страхователем Выгодоприобретателю. </w:t>
+        <w:t xml:space="preserve">2.3. Факт наступления ответственности Страхователя за неуплату таможенных платежей устанавливается на основании вступившего в законную силу решения суда по оплате таможенных платежей Страхователем Выгодоприобретателю. </w:t>
       </w:r>
     </w:p>
     <w:p>
@@ -1628,14 +1456,7 @@
           <w:sz w:val="19"/>
           <w:szCs w:val="19"/>
         </w:rPr>
-        <w:t>3.1. В рамках настоящего Договора не подлежит возмещению ущерб, нанесенный Выгодопр</w:t>
-      </w:r>
-      <w:r>
-        <w:rPr>
-          <w:sz w:val="19"/>
-          <w:szCs w:val="19"/>
-        </w:rPr>
-        <w:t>иобретателю в результате:</w:t>
+        <w:t>3.1. В рамках настоящего Договора не подлежит возмещению ущерб, нанесенный Выгодоприобретателю в результате:</w:t>
       </w:r>
     </w:p>
     <w:p>
@@ -1710,14 +1531,7 @@
           <w:sz w:val="19"/>
           <w:szCs w:val="19"/>
         </w:rPr>
-        <w:t>- умышленного нарушения законодательных актов Страх</w:t>
-      </w:r>
-      <w:r>
-        <w:rPr>
-          <w:sz w:val="19"/>
-          <w:szCs w:val="19"/>
-        </w:rPr>
-        <w:t>ователем или его представителем;</w:t>
+        <w:t>- умышленного нарушения законодательных актов Страхователем или его представителем;</w:t>
       </w:r>
     </w:p>
     <w:p>
@@ -1775,14 +1589,7 @@
           <w:sz w:val="19"/>
           <w:szCs w:val="19"/>
         </w:rPr>
-        <w:t>- у</w:t>
-      </w:r>
-      <w:r>
-        <w:rPr>
-          <w:sz w:val="19"/>
-          <w:szCs w:val="19"/>
-        </w:rPr>
-        <w:t>щерб по административным взысканиям, наложенным органами власти на Страхователя, вследствие страхового случая;</w:t>
+        <w:t>- ущерб по административным взысканиям, наложенным органами власти на Страхователя, вследствие страхового случая;</w:t>
       </w:r>
     </w:p>
     <w:p>
@@ -1822,14 +1629,7 @@
           <w:sz w:val="19"/>
           <w:szCs w:val="19"/>
         </w:rPr>
-        <w:t xml:space="preserve">- вред, причиненный физическим лицам, находящимся со Страхователем в трудовых отношениях, во время исполнения ими </w:t>
-      </w:r>
-      <w:r>
-        <w:rPr>
-          <w:sz w:val="19"/>
-          <w:szCs w:val="19"/>
-        </w:rPr>
-        <w:t>трудовых обязанностей в соответствии с договором (контрактом) согласно трудовому законодательству Республики Узбекистан;</w:t>
+        <w:t>- вред, причиненный физическим лицам, находящимся со Страхователем в трудовых отношениях, во время исполнения ими трудовых обязанностей в соответствии с договором (контрактом) согласно трудовому законодательству Республики Узбекистан;</w:t>
       </w:r>
     </w:p>
     <w:p>
@@ -1849,14 +1649,7 @@
           <w:sz w:val="19"/>
           <w:szCs w:val="19"/>
         </w:rPr>
-        <w:t>- убытки Страхователя, вызванные уплатой неустойки (штрафа, пени), не исполнением гарантийных и аналогичных им обязательств, неисполнен</w:t>
-      </w:r>
-      <w:r>
-        <w:rPr>
-          <w:sz w:val="19"/>
-          <w:szCs w:val="19"/>
-        </w:rPr>
-        <w:t>ием или ненадлежащим исполнением договорных обязательств;</w:t>
+        <w:t>- убытки Страхователя, вызванные уплатой неустойки (штрафа, пени), не исполнением гарантийных и аналогичных им обязательств, неисполнением или ненадлежащим исполнением договорных обязательств;</w:t>
       </w:r>
     </w:p>
     <w:p>
@@ -1896,14 +1689,7 @@
           <w:sz w:val="19"/>
           <w:szCs w:val="19"/>
         </w:rPr>
-        <w:t xml:space="preserve">3.3. Страховым случаем не является, и Страховщик вправе отказать в страховой выплате </w:t>
-      </w:r>
-      <w:r>
-        <w:rPr>
-          <w:sz w:val="19"/>
-          <w:szCs w:val="19"/>
-        </w:rPr>
-        <w:t>в случаях если:</w:t>
+        <w:t>3.3. Страховым случаем не является, и Страховщик вправе отказать в страховой выплате в случаях если:</w:t>
       </w:r>
     </w:p>
     <w:p>
@@ -1923,14 +1709,7 @@
           <w:sz w:val="19"/>
           <w:szCs w:val="19"/>
         </w:rPr>
-        <w:t>- Страхователь не уведомил Страховщика (или его представителя) о наступлении страхового случая в срок и (или) способом, предусмотренными настоящим Договором страхования, и если не будет доказано, что Страховщик своевременно узнал о наступле</w:t>
-      </w:r>
-      <w:r>
-        <w:rPr>
-          <w:sz w:val="19"/>
-          <w:szCs w:val="19"/>
-        </w:rPr>
-        <w:t>нии страхового случая;</w:t>
+        <w:t>- Страхователь не уведомил Страховщика (или его представителя) о наступлении страхового случая в срок и (или) способом, предусмотренными настоящим Договором страхования, и если не будет доказано, что Страховщик своевременно узнал о наступлении страхового случая;</w:t>
       </w:r>
     </w:p>
     <w:p>
@@ -1950,14 +1729,7 @@
           <w:sz w:val="19"/>
           <w:szCs w:val="19"/>
         </w:rPr>
-        <w:t>- в период действия настоящего Договора страхования Страхователь не сообщил Страховщику о ставших известными изменениях в обстоятельствах, указанных при заключении Договора, если эти изменения существенно повлияли на увеличение страх</w:t>
-      </w:r>
-      <w:r>
-        <w:rPr>
-          <w:sz w:val="19"/>
-          <w:szCs w:val="19"/>
-        </w:rPr>
-        <w:t>ового риска;</w:t>
+        <w:t>- в период действия настоящего Договора страхования Страхователь не сообщил Страховщику о ставших известными изменениях в обстоятельствах, указанных при заключении Договора, если эти изменения существенно повлияли на увеличение страхового риска;</w:t>
       </w:r>
     </w:p>
     <w:p>
@@ -2021,15 +1793,7 @@
           <w:sz w:val="19"/>
           <w:szCs w:val="19"/>
         </w:rPr>
-        <w:t>4. ПРАВА И ОБЯЗАННОСТИ СТОР</w:t>
-      </w:r>
-      <w:r>
-        <w:rPr>
-          <w:rFonts w:ascii="Times New Roman" w:hAnsi="Times New Roman"/>
-          <w:sz w:val="19"/>
-          <w:szCs w:val="19"/>
-        </w:rPr>
-        <w:t>ОН</w:t>
+        <w:t>4. ПРАВА И ОБЯЗАННОСТИ СТОРОН</w:t>
       </w:r>
     </w:p>
     <w:p>
@@ -2091,14 +1855,7 @@
           <w:sz w:val="19"/>
           <w:szCs w:val="19"/>
         </w:rPr>
-        <w:t>б) получать консультации Страховщика по вопросам страхования в течение всего срока действия настоящего Договора, и получить от Страховщ</w:t>
-      </w:r>
-      <w:r>
-        <w:rPr>
-          <w:sz w:val="19"/>
-          <w:szCs w:val="19"/>
-        </w:rPr>
-        <w:t>ика информацию, касающуюся ее финансовой устойчивости и не являющейся коммерческой тайной;</w:t>
+        <w:t>б) получать консультации Страховщика по вопросам страхования в течение всего срока действия настоящего Договора, и получить от Страховщика информацию, касающуюся ее финансовой устойчивости и не являющейся коммерческой тайной;</w:t>
       </w:r>
     </w:p>
     <w:p>
@@ -2132,14 +1889,7 @@
           <w:sz w:val="19"/>
           <w:szCs w:val="19"/>
         </w:rPr>
-        <w:t>После выдачи дубликата утраченный Страховой полис сч</w:t>
-      </w:r>
-      <w:r>
-        <w:rPr>
-          <w:sz w:val="19"/>
-          <w:szCs w:val="19"/>
-        </w:rPr>
-        <w:t>итается недействительным, и страховые выплаты по нему не производятся.</w:t>
+        <w:t>После выдачи дубликата утраченный Страховой полис считается недействительным, и страховые выплаты по нему не производятся.</w:t>
       </w:r>
     </w:p>
     <w:p>
@@ -2173,14 +1923,7 @@
           <w:sz w:val="19"/>
           <w:szCs w:val="19"/>
         </w:rPr>
-        <w:t>д) в период действия Договора страхов</w:t>
-      </w:r>
-      <w:r>
-        <w:rPr>
-          <w:sz w:val="19"/>
-          <w:szCs w:val="19"/>
-        </w:rPr>
-        <w:t>ания увеличить страховую сумму и/или лимиты возмещения путем заключения дополнительного соглашения к Договору страхования с уплатой дополнительной страховой премии.</w:t>
+        <w:t>д) в период действия Договора страхования увеличить страховую сумму и/или лимиты возмещения путем заключения дополнительного соглашения к Договору страхования с уплатой дополнительной страховой премии.</w:t>
       </w:r>
     </w:p>
     <w:p>
@@ -2221,14 +1964,7 @@
           <w:sz w:val="19"/>
           <w:szCs w:val="19"/>
         </w:rPr>
-        <w:t>- письменно сообщить Страховщику, при заключении Договора страхов</w:t>
-      </w:r>
-      <w:r>
-        <w:rPr>
-          <w:sz w:val="19"/>
-          <w:szCs w:val="19"/>
-        </w:rPr>
-        <w:t xml:space="preserve">ания, обо всех известных ему обстоятельствах, имеющих существенное значение для оценки страхового риска, и обо всех заключенных или заключаемых Договорах </w:t>
+        <w:t xml:space="preserve">- письменно сообщить Страховщику, при заключении Договора страхования, обо всех известных ему обстоятельствах, имеющих существенное значение для оценки страхового риска, и обо всех заключенных или заключаемых Договорах </w:t>
       </w:r>
       <w:r>
         <w:rPr>
@@ -2236,14 +1972,7 @@
           <w:szCs w:val="19"/>
         </w:rPr>
         <w:lastRenderedPageBreak/>
-        <w:t>страхования в отношении данного риска с другими страховыми организациями, а также ответить на все пись</w:t>
-      </w:r>
-      <w:r>
-        <w:rPr>
-          <w:sz w:val="19"/>
-          <w:szCs w:val="19"/>
-        </w:rPr>
-        <w:t>менные запросы Страховщика;</w:t>
+        <w:t>страхования в отношении данного риска с другими страховыми организациями, а также ответить на все письменные запросы Страховщика;</w:t>
       </w:r>
     </w:p>
     <w:p>
@@ -2277,21 +2006,7 @@
           <w:sz w:val="19"/>
           <w:szCs w:val="19"/>
         </w:rPr>
-        <w:t>- письменно сообщить Страховщику обо всех ставших известными Страхователю, в период действия Договора страхования обстоятельствах, существенно увеличивающих с</w:t>
-      </w:r>
-      <w:r>
-        <w:rPr>
-          <w:sz w:val="19"/>
-          <w:szCs w:val="19"/>
-        </w:rPr>
-        <w:t>тепень страхового риска. При увеличении степени риска Страхователь по требованию Страховщика, уплачивает дополнительную страховую премию и подписывает дополнительное соглашение об изменении условий Договора страхования, либо направляет Страховщику письменн</w:t>
-      </w:r>
-      <w:r>
-        <w:rPr>
-          <w:sz w:val="19"/>
-          <w:szCs w:val="19"/>
-        </w:rPr>
-        <w:t>ый отказ от уплаты дополнительной премии и изменения условий Договора;</w:t>
+        <w:t>- письменно сообщить Страховщику обо всех ставших известными Страхователю, в период действия Договора страхования обстоятельствах, существенно увеличивающих степень страхового риска. При увеличении степени риска Страхователь по требованию Страховщика, уплачивает дополнительную страховую премию и подписывает дополнительное соглашение об изменении условий Договора страхования, либо направляет Страховщику письменный отказ от уплаты дополнительной премии и изменения условий Договора;</w:t>
       </w:r>
     </w:p>
     <w:p>
@@ -2325,38 +2040,24 @@
           <w:sz w:val="19"/>
           <w:szCs w:val="19"/>
         </w:rPr>
-        <w:t>- по согласованию со Страховщиком в течение указанного им срока сох</w:t>
-      </w:r>
-      <w:r>
-        <w:rPr>
-          <w:sz w:val="19"/>
-          <w:szCs w:val="19"/>
-        </w:rPr>
-        <w:t>ранять неизменными все записи, документы, устройства или предметы, которые каким-либо образом явились причиной нанесения ущерба;</w:t>
-      </w:r>
-    </w:p>
-    <w:p>
-      <w:pPr>
-        <w:spacing w:line="276" w:lineRule="auto"/>
-        <w:jc w:val="both"/>
-        <w:rPr>
-          <w:sz w:val="19"/>
-          <w:szCs w:val="19"/>
-        </w:rPr>
-      </w:pPr>
-      <w:r>
-        <w:rPr>
-          <w:sz w:val="19"/>
-          <w:szCs w:val="19"/>
-        </w:rPr>
-        <w:t xml:space="preserve">- предоставить Страховщику возможность изучать документы, связанные со страховым случаем, а также получать информацию от </w:t>
-      </w:r>
-      <w:r>
-        <w:rPr>
-          <w:sz w:val="19"/>
-          <w:szCs w:val="19"/>
-        </w:rPr>
-        <w:t>лиц, знающих обстоятельства дела.</w:t>
+        <w:t>- по согласованию со Страховщиком в течение указанного им срока сохранять неизменными все записи, документы, устройства или предметы, которые каким-либо образом явились причиной нанесения ущерба;</w:t>
+      </w:r>
+    </w:p>
+    <w:p>
+      <w:pPr>
+        <w:spacing w:line="276" w:lineRule="auto"/>
+        <w:jc w:val="both"/>
+        <w:rPr>
+          <w:sz w:val="19"/>
+          <w:szCs w:val="19"/>
+        </w:rPr>
+      </w:pPr>
+      <w:r>
+        <w:rPr>
+          <w:sz w:val="19"/>
+          <w:szCs w:val="19"/>
+        </w:rPr>
+        <w:t>- предоставить Страховщику возможность изучать документы, связанные со страховым случаем, а также получать информацию от лиц, знающих обстоятельства дела.</w:t>
       </w:r>
     </w:p>
     <w:p>
@@ -2395,14 +2096,7 @@
           <w:sz w:val="19"/>
           <w:szCs w:val="19"/>
         </w:rPr>
-        <w:t xml:space="preserve">- запрашивать у Страхователя и компетентных органов информацию, необходимую для установления факта страхового случая или размера подлежащего выплате страхового возмещения, а также </w:t>
-      </w:r>
-      <w:r>
-        <w:rPr>
-          <w:sz w:val="19"/>
-          <w:szCs w:val="19"/>
-        </w:rPr>
-        <w:t>самостоятельно выяснять причины и обстоятельства наступления страхового случая, проводить экспертизу для определения обоснованности предъявленных требований и установления наличия (отсутствия) страхового случая;</w:t>
+        <w:t>- запрашивать у Страхователя и компетентных органов информацию, необходимую для установления факта страхового случая или размера подлежащего выплате страхового возмещения, а также самостоятельно выяснять причины и обстоятельства наступления страхового случая, проводить экспертизу для определения обоснованности предъявленных требований и установления наличия (отсутствия) страхового случая;</w:t>
       </w:r>
     </w:p>
     <w:p>
@@ -2420,14 +2114,7 @@
           <w:sz w:val="19"/>
           <w:szCs w:val="19"/>
         </w:rPr>
-        <w:t xml:space="preserve">- давать указания Страхователю о совершении </w:t>
-      </w:r>
-      <w:r>
-        <w:rPr>
-          <w:sz w:val="19"/>
-          <w:szCs w:val="19"/>
-        </w:rPr>
-        <w:t>необходимых действий в связи со страховым случаем.</w:t>
+        <w:t>- давать указания Страхователю о совершении необходимых действий в связи со страховым случаем.</w:t>
       </w:r>
     </w:p>
     <w:p>
@@ -2477,29 +2164,147 @@
           <w:sz w:val="19"/>
           <w:szCs w:val="19"/>
         </w:rPr>
+        <w:t>- проводить совместные со Страхователем расследования, экспертные проверки факта</w:t>
+      </w:r>
+      <w:r>
+        <w:rPr>
+          <w:i/>
+          <w:sz w:val="19"/>
+          <w:szCs w:val="19"/>
+        </w:rPr>
+        <w:t xml:space="preserve"> </w:t>
+      </w:r>
+      <w:r>
+        <w:rPr>
+          <w:sz w:val="19"/>
+          <w:szCs w:val="19"/>
+        </w:rPr>
+        <w:t>наступления страхового случая и размера причинения ущерба;</w:t>
+      </w:r>
+    </w:p>
+    <w:p>
+      <w:pPr>
+        <w:pStyle w:val="af7"/>
+        <w:spacing w:line="276" w:lineRule="auto"/>
+        <w:jc w:val="both"/>
+        <w:rPr>
+          <w:sz w:val="19"/>
+          <w:szCs w:val="19"/>
+        </w:rPr>
+      </w:pPr>
+      <w:r>
+        <w:rPr>
+          <w:sz w:val="19"/>
+          <w:szCs w:val="19"/>
+        </w:rPr>
+        <w:t>- потребовать изменения условий Договора страхования и уплаты дополнительной страховой премии соразмерно увеличению степени риска при существенном изменении условий страхования;</w:t>
+      </w:r>
+    </w:p>
+    <w:p>
+      <w:pPr>
+        <w:spacing w:line="276" w:lineRule="auto"/>
+        <w:jc w:val="both"/>
+      </w:pPr>
+      <w:r>
+        <w:rPr>
+          <w:sz w:val="19"/>
+          <w:szCs w:val="19"/>
+        </w:rPr>
+        <w:t xml:space="preserve">4.4. </w:t>
+      </w:r>
+      <w:r>
+        <w:rPr>
+          <w:b/>
+          <w:sz w:val="19"/>
+          <w:szCs w:val="19"/>
+        </w:rPr>
+        <w:t>Страховщик обязан</w:t>
+      </w:r>
+      <w:r>
+        <w:rPr>
+          <w:sz w:val="19"/>
+          <w:szCs w:val="19"/>
+        </w:rPr>
+        <w:t>:</w:t>
+      </w:r>
+    </w:p>
+    <w:p>
+      <w:pPr>
+        <w:pStyle w:val="af7"/>
+        <w:spacing w:line="276" w:lineRule="auto"/>
+        <w:jc w:val="both"/>
+        <w:rPr>
+          <w:sz w:val="19"/>
+          <w:szCs w:val="19"/>
+        </w:rPr>
+      </w:pPr>
+      <w:r>
+        <w:rPr>
+          <w:sz w:val="19"/>
+          <w:szCs w:val="19"/>
+        </w:rPr>
+        <w:t>- ознакомить Страхователя с условиями страхования;</w:t>
+      </w:r>
+    </w:p>
+    <w:p>
+      <w:pPr>
+        <w:pStyle w:val="af7"/>
+        <w:spacing w:line="276" w:lineRule="auto"/>
+        <w:jc w:val="both"/>
+        <w:rPr>
+          <w:sz w:val="19"/>
+          <w:szCs w:val="19"/>
+        </w:rPr>
+      </w:pPr>
+      <w:r>
+        <w:rPr>
+          <w:sz w:val="19"/>
+          <w:szCs w:val="19"/>
+        </w:rPr>
+        <w:t>- при получении сообщения о страховом случае провести соответствующую экспертизу, при установлении факта страхового случая составить акт о страховом случае и произвести выплату страхового возмещения, а в случае принятия решения об отказе в выплате - направить Страхователю (Выгодоприобретателю) письменное уведомление с мотивированным обоснованием причин отказа;</w:t>
+      </w:r>
+    </w:p>
+    <w:p>
+      <w:pPr>
+        <w:pStyle w:val="af7"/>
+        <w:spacing w:line="276" w:lineRule="auto"/>
+        <w:jc w:val="both"/>
+      </w:pPr>
+      <w:r>
+        <w:rPr>
+          <w:sz w:val="19"/>
+          <w:szCs w:val="19"/>
+        </w:rPr>
         <w:t>- п</w:t>
       </w:r>
       <w:r>
         <w:rPr>
-          <w:sz w:val="19"/>
-          <w:szCs w:val="19"/>
-        </w:rPr>
-        <w:t>роводить совместные со Страхователем расследования, экспертные проверки факта</w:t>
-      </w:r>
-      <w:r>
-        <w:rPr>
-          <w:i/>
-          <w:sz w:val="19"/>
-          <w:szCs w:val="19"/>
-        </w:rPr>
-        <w:t xml:space="preserve"> </w:t>
-      </w:r>
-      <w:r>
-        <w:rPr>
-          <w:sz w:val="19"/>
-          <w:szCs w:val="19"/>
-        </w:rPr>
-        <w:t>наступления страхового случая и размера причинения ущерба;</w:t>
+          <w:color w:val="000000"/>
+          <w:sz w:val="19"/>
+          <w:szCs w:val="19"/>
+          <w:shd w:val="clear" w:color="auto" w:fill="FFFFFF"/>
+        </w:rPr>
+        <w:t xml:space="preserve">ри нарушениях Таможенного Кодекса заплатить таможенные платежи за Страхователя </w:t>
+      </w:r>
+      <w:proofErr w:type="gramStart"/>
+      <w:r>
+        <w:rPr>
+          <w:color w:val="000000"/>
+          <w:sz w:val="19"/>
+          <w:szCs w:val="19"/>
+          <w:shd w:val="clear" w:color="auto" w:fill="FFFFFF"/>
+        </w:rPr>
+        <w:t>согласно условий</w:t>
+      </w:r>
+      <w:proofErr w:type="gramEnd"/>
+      <w:r>
+        <w:rPr>
+          <w:color w:val="000000"/>
+          <w:sz w:val="19"/>
+          <w:szCs w:val="19"/>
+          <w:shd w:val="clear" w:color="auto" w:fill="FFFFFF"/>
+        </w:rPr>
+        <w:t xml:space="preserve"> настоящего договора страхования;</w:t>
       </w:r>
     </w:p>
     <w:p>
@@ -2517,162 +2322,7 @@
           <w:sz w:val="19"/>
           <w:szCs w:val="19"/>
         </w:rPr>
-        <w:t>- потребовать изменения условий Договора страхования и уплаты дополнительной страховой премии соразмерно увеличению сте</w:t>
-      </w:r>
-      <w:r>
-        <w:rPr>
-          <w:sz w:val="19"/>
-          <w:szCs w:val="19"/>
-        </w:rPr>
-        <w:t>пени риска при существенном изменении условий страхования;</w:t>
-      </w:r>
-    </w:p>
-    <w:p>
-      <w:pPr>
-        <w:spacing w:line="276" w:lineRule="auto"/>
-        <w:jc w:val="both"/>
-      </w:pPr>
-      <w:r>
-        <w:rPr>
-          <w:sz w:val="19"/>
-          <w:szCs w:val="19"/>
-        </w:rPr>
-        <w:t xml:space="preserve">4.4. </w:t>
-      </w:r>
-      <w:r>
-        <w:rPr>
-          <w:b/>
-          <w:sz w:val="19"/>
-          <w:szCs w:val="19"/>
-        </w:rPr>
-        <w:t>Страховщик обязан</w:t>
-      </w:r>
-      <w:r>
-        <w:rPr>
-          <w:sz w:val="19"/>
-          <w:szCs w:val="19"/>
-        </w:rPr>
-        <w:t>:</w:t>
-      </w:r>
-    </w:p>
-    <w:p>
-      <w:pPr>
-        <w:pStyle w:val="af7"/>
-        <w:spacing w:line="276" w:lineRule="auto"/>
-        <w:jc w:val="both"/>
-        <w:rPr>
-          <w:sz w:val="19"/>
-          <w:szCs w:val="19"/>
-        </w:rPr>
-      </w:pPr>
-      <w:r>
-        <w:rPr>
-          <w:sz w:val="19"/>
-          <w:szCs w:val="19"/>
-        </w:rPr>
-        <w:t>- ознакомить Страхователя с условиями страхования;</w:t>
-      </w:r>
-    </w:p>
-    <w:p>
-      <w:pPr>
-        <w:pStyle w:val="af7"/>
-        <w:spacing w:line="276" w:lineRule="auto"/>
-        <w:jc w:val="both"/>
-        <w:rPr>
-          <w:sz w:val="19"/>
-          <w:szCs w:val="19"/>
-        </w:rPr>
-      </w:pPr>
-      <w:r>
-        <w:rPr>
-          <w:sz w:val="19"/>
-          <w:szCs w:val="19"/>
-        </w:rPr>
-        <w:t>- при получении сообщения о страховом случае провести соответствующую экспертизу, при установлении факта страхового случая</w:t>
-      </w:r>
-      <w:r>
-        <w:rPr>
-          <w:sz w:val="19"/>
-          <w:szCs w:val="19"/>
-        </w:rPr>
-        <w:t xml:space="preserve"> составить акт о страховом случае и произвести выплату страхового возмещения, а в случае принятия решения об отказе в выплате - направить Страхователю (Выгодоприобретателю) письменное уведомление с мотивированным обоснованием причин отказа;</w:t>
-      </w:r>
-    </w:p>
-    <w:p>
-      <w:pPr>
-        <w:pStyle w:val="af7"/>
-        <w:spacing w:line="276" w:lineRule="auto"/>
-        <w:jc w:val="both"/>
-      </w:pPr>
-      <w:r>
-        <w:rPr>
-          <w:sz w:val="19"/>
-          <w:szCs w:val="19"/>
-        </w:rPr>
-        <w:t>- п</w:t>
-      </w:r>
-      <w:r>
-        <w:rPr>
-          <w:color w:val="000000"/>
-          <w:sz w:val="19"/>
-          <w:szCs w:val="19"/>
-          <w:shd w:val="clear" w:color="auto" w:fill="FFFFFF"/>
-        </w:rPr>
-        <w:t>ри нарушения</w:t>
-      </w:r>
-      <w:r>
-        <w:rPr>
-          <w:color w:val="000000"/>
-          <w:sz w:val="19"/>
-          <w:szCs w:val="19"/>
-          <w:shd w:val="clear" w:color="auto" w:fill="FFFFFF"/>
-        </w:rPr>
-        <w:t xml:space="preserve">х Таможенного Кодекса заплатить таможенные платежи за Страхователя </w:t>
-      </w:r>
-      <w:proofErr w:type="gramStart"/>
-      <w:r>
-        <w:rPr>
-          <w:color w:val="000000"/>
-          <w:sz w:val="19"/>
-          <w:szCs w:val="19"/>
-          <w:shd w:val="clear" w:color="auto" w:fill="FFFFFF"/>
-        </w:rPr>
-        <w:t>согласно условий</w:t>
-      </w:r>
-      <w:proofErr w:type="gramEnd"/>
-      <w:r>
-        <w:rPr>
-          <w:color w:val="000000"/>
-          <w:sz w:val="19"/>
-          <w:szCs w:val="19"/>
-          <w:shd w:val="clear" w:color="auto" w:fill="FFFFFF"/>
-        </w:rPr>
-        <w:t xml:space="preserve"> настоящего договора страхования;</w:t>
-      </w:r>
-    </w:p>
-    <w:p>
-      <w:pPr>
-        <w:pStyle w:val="af7"/>
-        <w:spacing w:line="276" w:lineRule="auto"/>
-        <w:jc w:val="both"/>
-        <w:rPr>
-          <w:sz w:val="19"/>
-          <w:szCs w:val="19"/>
-        </w:rPr>
-      </w:pPr>
-      <w:r>
-        <w:rPr>
-          <w:sz w:val="19"/>
-          <w:szCs w:val="19"/>
-        </w:rPr>
-        <w:t>- не разглашать сведения о Страхователе и его имущественном положении, за исключением случаев, предусмотренных законодательными актами Респ</w:t>
-      </w:r>
-      <w:r>
-        <w:rPr>
-          <w:sz w:val="19"/>
-          <w:szCs w:val="19"/>
-        </w:rPr>
-        <w:t>ублики Узбекистан;</w:t>
+        <w:t>- не разглашать сведения о Страхователе и его имущественном положении, за исключением случаев, предусмотренных законодательными актами Республики Узбекистан;</w:t>
       </w:r>
     </w:p>
     <w:p>
@@ -2760,21 +2410,7 @@
           <w:sz w:val="19"/>
           <w:szCs w:val="19"/>
         </w:rPr>
-        <w:t xml:space="preserve">5.1.1. незамедлительно, но не позднее 48 (сорока </w:t>
-      </w:r>
-      <w:r>
-        <w:rPr>
-          <w:sz w:val="19"/>
-          <w:szCs w:val="19"/>
-        </w:rPr>
-        <w:t>восьми) часов с момента происшествия, сообщать Страховщику о любых событиях, которые могут привести к предъявлению Страхователю иска со стороны таможенных органов, и не позднее 5 (пяти) рабочих дней в письменной форме уведомить Страховщика о предъявлении о</w:t>
-      </w:r>
-      <w:r>
-        <w:rPr>
-          <w:sz w:val="19"/>
-          <w:szCs w:val="19"/>
-        </w:rPr>
-        <w:t>фициальной претензии (требовании) о возмещении, о начале действий компетентных органов по факту причинения ущерба.</w:t>
+        <w:t>5.1.1. незамедлительно, но не позднее 48 (сорока восьми) часов с момента происшествия, сообщать Страховщику о любых событиях, которые могут привести к предъявлению Страхователю иска со стороны таможенных органов, и не позднее 5 (пяти) рабочих дней в письменной форме уведомить Страховщика о предъявлении официальной претензии (требовании) о возмещении, о начале действий компетентных органов по факту причинения ущерба.</w:t>
       </w:r>
     </w:p>
     <w:p>
@@ -2810,14 +2446,7 @@
           <w:sz w:val="19"/>
           <w:szCs w:val="19"/>
         </w:rPr>
-        <w:t>5.1.3. без предварительного согл</w:t>
-      </w:r>
-      <w:r>
-        <w:rPr>
-          <w:sz w:val="19"/>
-          <w:szCs w:val="19"/>
-        </w:rPr>
-        <w:t>асия Страховщика не выплачивать никаких сумм, не признавать частично или полностью требований, предъявленных в связи с причинением вреда, а также не принимать на себя каких-либо обязательств по урегулированию таких требований.</w:t>
+        <w:t>5.1.3. без предварительного согласия Страховщика не выплачивать никаких сумм, не признавать частично или полностью требований, предъявленных в связи с причинением вреда, а также не принимать на себя каких-либо обязательств по урегулированию таких требований.</w:t>
       </w:r>
     </w:p>
     <w:p>
@@ -2835,14 +2464,7 @@
           <w:sz w:val="19"/>
           <w:szCs w:val="19"/>
         </w:rPr>
-        <w:t>5.1.4. нести бремя доказывани</w:t>
-      </w:r>
-      <w:r>
-        <w:rPr>
-          <w:sz w:val="19"/>
-          <w:szCs w:val="19"/>
-        </w:rPr>
-        <w:t>я наступления страхового случая, а также причиненных им убытков;</w:t>
+        <w:t>5.1.4. нести бремя доказывания наступления страхового случая, а также причиненных им убытков;</w:t>
       </w:r>
     </w:p>
     <w:p>
@@ -2860,14 +2482,7 @@
           <w:sz w:val="19"/>
           <w:szCs w:val="19"/>
         </w:rPr>
-        <w:t>5.1.5. для получения страхового возмещения, Страхователем (Выгодоприобретателем) должно быть представлено Страховщику в течение 60 (шестидесяти) календарных дней письменное заявление о выплат</w:t>
-      </w:r>
-      <w:r>
-        <w:rPr>
-          <w:sz w:val="19"/>
-          <w:szCs w:val="19"/>
-        </w:rPr>
-        <w:t xml:space="preserve">е страхового возмещения, а также оригиналы или заверенные копии следующих документов: </w:t>
+        <w:t xml:space="preserve">5.1.5. для получения страхового возмещения, Страхователем (Выгодоприобретателем) должно быть представлено Страховщику в течение 60 (шестидесяти) календарных дней письменное заявление о выплате страхового возмещения, а также оригиналы или заверенные копии следующих документов: </w:t>
       </w:r>
     </w:p>
     <w:p>
@@ -2920,14 +2535,7 @@
           <w:sz w:val="19"/>
           <w:szCs w:val="19"/>
         </w:rPr>
-        <w:t>в) документы, касающиеся обс</w:t>
-      </w:r>
-      <w:r>
-        <w:rPr>
-          <w:sz w:val="19"/>
-          <w:szCs w:val="19"/>
-        </w:rPr>
-        <w:t>тоятельств, причин и размера причиненного вреда:</w:t>
+        <w:t>в) документы, касающиеся обстоятельств, причин и размера причиненного вреда:</w:t>
       </w:r>
     </w:p>
     <w:p>
@@ -2962,14 +2570,7 @@
           <w:sz w:val="19"/>
           <w:szCs w:val="19"/>
         </w:rPr>
-        <w:t xml:space="preserve">- документы, полученные от компетентных </w:t>
-      </w:r>
-      <w:r>
-        <w:rPr>
-          <w:sz w:val="19"/>
-          <w:szCs w:val="19"/>
-        </w:rPr>
-        <w:t>государственных органов;</w:t>
+        <w:t>- документы, полученные от компетентных государственных органов;</w:t>
       </w:r>
     </w:p>
     <w:p>
@@ -3002,14 +2603,7 @@
           <w:sz w:val="19"/>
           <w:szCs w:val="19"/>
         </w:rPr>
-        <w:t>5.2. После получения всех необходимых докумен</w:t>
-      </w:r>
-      <w:r>
-        <w:rPr>
-          <w:sz w:val="19"/>
-          <w:szCs w:val="19"/>
-        </w:rPr>
-        <w:t xml:space="preserve">тов о наступлении страхового случая </w:t>
+        <w:t xml:space="preserve">5.2. После получения всех необходимых документов о наступлении страхового случая </w:t>
       </w:r>
       <w:r>
         <w:rPr>
@@ -3118,21 +2712,7 @@
           <w:sz w:val="19"/>
           <w:szCs w:val="19"/>
         </w:rPr>
-        <w:t>Страхова</w:t>
-      </w:r>
-      <w:r>
-        <w:rPr>
-          <w:sz w:val="19"/>
-          <w:szCs w:val="19"/>
-        </w:rPr>
-        <w:t>я выплата производится на основании нотариально заверенного письменного обязательства Страхователя (Приложение 1 к настоящему Договору) по возврату полученной страховой выплаты с приложением платежного требования таможенных органов по оплате таможенных пла</w:t>
-      </w:r>
-      <w:r>
-        <w:rPr>
-          <w:sz w:val="19"/>
-          <w:szCs w:val="19"/>
-        </w:rPr>
-        <w:t>тежей.</w:t>
+        <w:t>Страховая выплата производится на основании нотариально заверенного письменного обязательства Страхователя (Приложение 1 к настоящему Договору) по возврату полученной страховой выплаты с приложением платежного требования таможенных органов по оплате таможенных платежей.</w:t>
       </w:r>
     </w:p>
     <w:p>
@@ -3166,38 +2746,24 @@
           <w:sz w:val="19"/>
           <w:szCs w:val="19"/>
         </w:rPr>
-        <w:t xml:space="preserve">6.3. В размер </w:t>
-      </w:r>
-      <w:r>
-        <w:rPr>
-          <w:sz w:val="19"/>
-          <w:szCs w:val="19"/>
-        </w:rPr>
-        <w:t>страхового возмещения, выплачиваемого Страхователю, включаются расходы, произведенные им в целях уменьшения причиняемого вреда (убытков) при наступлении страхового случая.</w:t>
-      </w:r>
-    </w:p>
-    <w:p>
-      <w:pPr>
-        <w:spacing w:line="276" w:lineRule="auto"/>
-        <w:jc w:val="both"/>
-        <w:rPr>
-          <w:sz w:val="19"/>
-          <w:szCs w:val="19"/>
-        </w:rPr>
-      </w:pPr>
-      <w:r>
-        <w:rPr>
-          <w:sz w:val="19"/>
-          <w:szCs w:val="19"/>
-        </w:rPr>
-        <w:t xml:space="preserve">6.4. Общая сумма выплат страхового возмещения при наступлении одного или нескольких </w:t>
-      </w:r>
-      <w:r>
-        <w:rPr>
-          <w:sz w:val="19"/>
-          <w:szCs w:val="19"/>
-        </w:rPr>
-        <w:t>страховых случаев по Договору страхования ограничивается страховой суммой, установленной в пп..1.5 и 1.6 Договора страхования независимо от количества или сумм требований об оплате.</w:t>
+        <w:t>6.3. В размер страхового возмещения, выплачиваемого Страхователю, включаются расходы, произведенные им в целях уменьшения причиняемого вреда (убытков) при наступлении страхового случая.</w:t>
+      </w:r>
+    </w:p>
+    <w:p>
+      <w:pPr>
+        <w:spacing w:line="276" w:lineRule="auto"/>
+        <w:jc w:val="both"/>
+        <w:rPr>
+          <w:sz w:val="19"/>
+          <w:szCs w:val="19"/>
+        </w:rPr>
+      </w:pPr>
+      <w:r>
+        <w:rPr>
+          <w:sz w:val="19"/>
+          <w:szCs w:val="19"/>
+        </w:rPr>
+        <w:t>6.4. Общая сумма выплат страхового возмещения при наступлении одного или нескольких страховых случаев по Договору страхования ограничивается страховой суммой, установленной в пп..1.5 и 1.6 Договора страхования независимо от количества или сумм требований об оплате.</w:t>
       </w:r>
     </w:p>
     <w:p>
@@ -3218,21 +2784,7 @@
           <w:sz w:val="19"/>
           <w:szCs w:val="19"/>
         </w:rPr>
-        <w:t>6.5. По каждому страховому случаю, Страховщик может выплатить сумму в разм</w:t>
-      </w:r>
-      <w:r>
-        <w:rPr>
-          <w:sz w:val="19"/>
-          <w:szCs w:val="19"/>
-        </w:rPr>
-        <w:t xml:space="preserve">ере лимита возмещения, за вычетом уже уплаченных сумм или сумму меньшего размера, за счет которой удовлетворяются требования по какому-либо случаю, в результате чего Страховщик освобождается от любой дальнейшей ответственности по данному страховому случаю </w:t>
-      </w:r>
-      <w:r>
-        <w:rPr>
-          <w:sz w:val="19"/>
-          <w:szCs w:val="19"/>
-        </w:rPr>
-        <w:t>в рамках заключенного Договора страхования.</w:t>
+        <w:t>6.5. По каждому страховому случаю, Страховщик может выплатить сумму в размере лимита возмещения, за вычетом уже уплаченных сумм или сумму меньшего размера, за счет которой удовлетворяются требования по какому-либо случаю, в результате чего Страховщик освобождается от любой дальнейшей ответственности по данному страховому случаю в рамках заключенного Договора страхования.</w:t>
       </w:r>
     </w:p>
     <w:p>
@@ -3250,14 +2802,7 @@
           <w:sz w:val="19"/>
           <w:szCs w:val="19"/>
         </w:rPr>
-        <w:t>6.6. Если причиненный Выгодоприобретателю ущерб компенсирован другими лицами, Страховщик оплачивает только разницу между суммой, подлежащей возмещению по Договору страхования и суммой, компенсированной другими ли</w:t>
-      </w:r>
-      <w:r>
-        <w:rPr>
-          <w:sz w:val="19"/>
-          <w:szCs w:val="19"/>
-        </w:rPr>
-        <w:t>цами. О таких компенсациях Страхователь обязан сообщить Страховщику, в том числе в случаях, если такие компенсации будут получены им после получения страхового возмещения от Страховщика и/или после истечения срока действия Договора страхования.</w:t>
+        <w:t>6.6. Если причиненный Выгодоприобретателю ущерб компенсирован другими лицами, Страховщик оплачивает только разницу между суммой, подлежащей возмещению по Договору страхования и суммой, компенсированной другими лицами. О таких компенсациях Страхователь обязан сообщить Страховщику, в том числе в случаях, если такие компенсации будут получены им после получения страхового возмещения от Страховщика и/или после истечения срока действия Договора страхования.</w:t>
       </w:r>
     </w:p>
     <w:p>
@@ -3284,21 +2829,7 @@
           <w:sz w:val="19"/>
           <w:szCs w:val="19"/>
         </w:rPr>
-        <w:t>Страховател</w:t>
-      </w:r>
-      <w:r>
-        <w:rPr>
-          <w:sz w:val="19"/>
-          <w:szCs w:val="19"/>
-        </w:rPr>
-        <w:t>ь и Выгодоприобретатель, получившие страховое возмещение, обязаны возвратить полученные суммы (или их соответствующую часть), если в течение предусмотренных законодательством Республики Узбекистан сроков исковой давности обнаружится обстоятельство, которое</w:t>
-      </w:r>
-      <w:r>
-        <w:rPr>
-          <w:sz w:val="19"/>
-          <w:szCs w:val="19"/>
-        </w:rPr>
-        <w:t xml:space="preserve"> по закону или по настоящему Договору полностью или частично лишает их права на страховое возмещение</w:t>
+        <w:t>Страхователь и Выгодоприобретатель, получившие страховое возмещение, обязаны возвратить полученные суммы (или их соответствующую часть), если в течение предусмотренных законодательством Республики Узбекистан сроков исковой давности обнаружится обстоятельство, которое по закону или по настоящему Договору полностью или частично лишает их права на страховое возмещение</w:t>
       </w:r>
     </w:p>
     <w:p>
@@ -3323,14 +2854,7 @@
           <w:sz w:val="19"/>
           <w:szCs w:val="19"/>
         </w:rPr>
-        <w:t>После осуществления страховой выплаты Страховщик продолжает нести ответственность в пределах страховой суммы, уменьшенной на размер осуществленной страхово</w:t>
-      </w:r>
-      <w:r>
-        <w:rPr>
-          <w:sz w:val="19"/>
-          <w:szCs w:val="19"/>
-        </w:rPr>
-        <w:t>й выплаты, если Страхователем не оплачивается дополнительная страховая премия для восстановления страховой суммы.</w:t>
+        <w:t>После осуществления страховой выплаты Страховщик продолжает нести ответственность в пределах страховой суммы, уменьшенной на размер осуществленной страховой выплаты, если Страхователем не оплачивается дополнительная страховая премия для восстановления страховой суммы.</w:t>
       </w:r>
     </w:p>
     <w:p>
@@ -3355,14 +2879,7 @@
           <w:sz w:val="19"/>
           <w:szCs w:val="19"/>
         </w:rPr>
-        <w:t>После оплаты Страховщиком страхового возмещения Выгодоприобретателю Страхователь обязан в течение 30 (тридцати) рабочих дней возвратить Страхо</w:t>
-      </w:r>
-      <w:r>
-        <w:rPr>
-          <w:sz w:val="19"/>
-          <w:szCs w:val="19"/>
-        </w:rPr>
-        <w:t>вщику на расчетный счет сумму произведенной страховой выплаты.</w:t>
+        <w:t>После оплаты Страховщиком страхового возмещения Выгодоприобретателю Страхователь обязан в течение 30 (тридцати) рабочих дней возвратить Страховщику на расчетный счет сумму произведенной страховой выплаты.</w:t>
       </w:r>
     </w:p>
     <w:p>
@@ -3416,14 +2933,7 @@
           <w:sz w:val="19"/>
           <w:szCs w:val="19"/>
         </w:rPr>
-        <w:t xml:space="preserve">сообщения Страхователем Страховщику заведомо ложных сведений об объекте страхования, страховом риске, обстоятельствах </w:t>
-      </w:r>
-      <w:r>
-        <w:rPr>
-          <w:sz w:val="19"/>
-          <w:szCs w:val="19"/>
-        </w:rPr>
-        <w:t>наступления страхового случая и его связи с наступившим результатом (последствиями);</w:t>
+        <w:t>сообщения Страхователем Страховщику заведомо ложных сведений об объекте страхования, страховом риске, обстоятельствах наступления страхового случая и его связи с наступившим результатом (последствиями);</w:t>
       </w:r>
     </w:p>
     <w:p>
@@ -3473,14 +2983,7 @@
           <w:sz w:val="19"/>
           <w:szCs w:val="19"/>
         </w:rPr>
-        <w:t>воспрепятствования Страхователем Страховщику в расследовании обстоятельств наступления</w:t>
-      </w:r>
-      <w:r>
-        <w:rPr>
-          <w:sz w:val="19"/>
-          <w:szCs w:val="19"/>
-        </w:rPr>
-        <w:t xml:space="preserve"> страхового случая и установления размера причиненного ущерба;</w:t>
+        <w:t>воспрепятствования Страхователем Страховщику в расследовании обстоятельств наступления страхового случая и установления размера причиненного ущерба;</w:t>
       </w:r>
     </w:p>
     <w:p>
@@ -3530,21 +3033,7 @@
           <w:sz w:val="19"/>
           <w:szCs w:val="19"/>
         </w:rPr>
-        <w:t>отк</w:t>
-      </w:r>
-      <w:r>
-        <w:rPr>
-          <w:sz w:val="19"/>
-          <w:szCs w:val="19"/>
-        </w:rPr>
-        <w:t>аза Страхователя от своего права требования к лицу, ответственному за наступление страхового случая, а также отказ передать Страховщику документы, необходимые для перехода к Страховщику права регресса. Если страховая выплата была уже произведена, Страховщи</w:t>
-      </w:r>
-      <w:r>
-        <w:rPr>
-          <w:sz w:val="19"/>
-          <w:szCs w:val="19"/>
-        </w:rPr>
-        <w:t>к вправе требовать ее возврата полностью или частично;</w:t>
+        <w:t>отказа Страхователя от своего права требования к лицу, ответственному за наступление страхового случая, а также отказ передать Страховщику документы, необходимые для перехода к Страховщику права регресса. Если страховая выплата была уже произведена, Страховщик вправе требовать ее возврата полностью или частично;</w:t>
       </w:r>
     </w:p>
     <w:p>
@@ -3596,21 +3085,7 @@
           <w:sz w:val="19"/>
           <w:szCs w:val="19"/>
         </w:rPr>
-        <w:t>Страховщик обязан принять решение об осуществлении страховой выплаты и направить Страхователю письменное уведомление</w:t>
-      </w:r>
-      <w:r>
-        <w:rPr>
-          <w:sz w:val="19"/>
-          <w:szCs w:val="19"/>
-        </w:rPr>
-        <w:t xml:space="preserve"> в течение 15 (пятнадцати) календарных дней со дня получения всех необходимых документов. Оплата страховой выплаты производится при наличии нотариально заверенного письменного обязательства Страхователя о возврате страховой выплаты в течение 10 (десяти) ба</w:t>
-      </w:r>
-      <w:r>
-        <w:rPr>
-          <w:sz w:val="19"/>
-          <w:szCs w:val="19"/>
-        </w:rPr>
-        <w:t xml:space="preserve">нковских дней с даты подписания акта о страховом случае всеми сторонами путем перечисления денежных средств на расчетный счет Выгодоприобретателя. </w:t>
+        <w:t xml:space="preserve">Страховщик обязан принять решение об осуществлении страховой выплаты и направить Страхователю письменное уведомление в течение 15 (пятнадцати) календарных дней со дня получения всех необходимых документов. Оплата страховой выплаты производится при наличии нотариально заверенного письменного обязательства Страхователя о возврате страховой выплаты в течение 10 (десяти) банковских дней с даты подписания акта о страховом случае всеми сторонами путем перечисления денежных средств на расчетный счет Выгодоприобретателя. </w:t>
       </w:r>
     </w:p>
     <w:p>
@@ -3639,15 +3114,7 @@
           <w:sz w:val="19"/>
           <w:szCs w:val="19"/>
         </w:rPr>
-        <w:t>Решение страховщика об отказе в выплате страхового возмещения или страховой суммы должно быть сообщено страх</w:t>
-      </w:r>
-      <w:r>
-        <w:rPr>
-          <w:rFonts w:eastAsia="MS Mincho;ＭＳ 明朝"/>
-          <w:sz w:val="19"/>
-          <w:szCs w:val="19"/>
-        </w:rPr>
-        <w:t>ователю (выгодоприобретателю) не позднее, чем в течение пятнадцати дней после их обращения за выплатой страхового возмещения или страховой суммы и должно содержать мотивированное обоснование причин отказа.</w:t>
+        <w:t>Решение страховщика об отказе в выплате страхового возмещения или страховой суммы должно быть сообщено страхователю (выгодоприобретателю) не позднее, чем в течение пятнадцати дней после их обращения за выплатой страхового возмещения или страховой суммы и должно содержать мотивированное обоснование причин отказа.</w:t>
       </w:r>
     </w:p>
     <w:p>
@@ -3670,14 +3137,7 @@
           <w:sz w:val="19"/>
           <w:szCs w:val="19"/>
         </w:rPr>
-        <w:t xml:space="preserve">  Страховщик вправе отсрочить выплату страхового в</w:t>
-      </w:r>
-      <w:r>
-        <w:rPr>
-          <w:sz w:val="19"/>
-          <w:szCs w:val="19"/>
-        </w:rPr>
-        <w:t>озмещения, если:</w:t>
+        <w:t xml:space="preserve">  Страховщик вправе отсрочить выплату страхового возмещения, если:</w:t>
       </w:r>
     </w:p>
     <w:p>
@@ -3718,14 +3178,7 @@
           <w:sz w:val="19"/>
           <w:szCs w:val="19"/>
         </w:rPr>
-        <w:t>б) по</w:t>
-      </w:r>
-      <w:r>
-        <w:rPr>
-          <w:sz w:val="19"/>
-          <w:szCs w:val="19"/>
-        </w:rPr>
-        <w:t xml:space="preserve"> факту причинения ущерба возбуждено уголовное дело либо начат судебный процесс - до принятия соответствующего решения судом или установления обстоятельств, не препятствующих принятию решения о страховой выплате.</w:t>
+        <w:t>б) по факту причинения ущерба возбуждено уголовное дело либо начат судебный процесс - до принятия соответствующего решения судом или установления обстоятельств, не препятствующих принятию решения о страховой выплате.</w:t>
       </w:r>
     </w:p>
     <w:p>
@@ -3771,14 +3224,7 @@
           <w:sz w:val="19"/>
           <w:szCs w:val="19"/>
         </w:rPr>
-        <w:t>Договор пре</w:t>
-      </w:r>
-      <w:r>
-        <w:rPr>
-          <w:sz w:val="19"/>
-          <w:szCs w:val="19"/>
-        </w:rPr>
-        <w:t>кращается в случаях:</w:t>
+        <w:t>Договор прекращается в случаях:</w:t>
       </w:r>
     </w:p>
     <w:p>
@@ -3852,14 +3298,7 @@
           <w:sz w:val="19"/>
           <w:szCs w:val="19"/>
         </w:rPr>
-        <w:t xml:space="preserve">принятия судом решения о признании Договора </w:t>
-      </w:r>
-      <w:r>
-        <w:rPr>
-          <w:sz w:val="19"/>
-          <w:szCs w:val="19"/>
-        </w:rPr>
-        <w:t>недействительным;</w:t>
+        <w:t>принятия судом решения о признании Договора недействительным;</w:t>
       </w:r>
     </w:p>
     <w:p>
@@ -3937,14 +3376,7 @@
           <w:sz w:val="19"/>
           <w:szCs w:val="19"/>
         </w:rPr>
-        <w:t>Договор может быть прекращен досрочно по требованию Страхователя или Ст</w:t>
-      </w:r>
-      <w:r>
-        <w:rPr>
-          <w:sz w:val="19"/>
-          <w:szCs w:val="19"/>
-        </w:rPr>
-        <w:t>раховщика, а также по соглашению Сторон.</w:t>
+        <w:t>Договор может быть прекращен досрочно по требованию Страхователя или Страховщика, а также по соглашению Сторон.</w:t>
       </w:r>
     </w:p>
     <w:p>
@@ -3966,14 +3398,7 @@
           <w:sz w:val="19"/>
           <w:szCs w:val="19"/>
         </w:rPr>
-        <w:t>О намерении досрочного прекращения Договора Сторона, намеревающаяся прекратить Договор, обязана письменно известить об этом другую Сторону не менее чем за 30 календарных дней до предполагаемой даты прекращения Догов</w:t>
-      </w:r>
-      <w:r>
-        <w:rPr>
-          <w:sz w:val="19"/>
-          <w:szCs w:val="19"/>
-        </w:rPr>
-        <w:t>ора.</w:t>
+        <w:t>О намерении досрочного прекращения Договора Сторона, намеревающаяся прекратить Договор, обязана письменно известить об этом другую Сторону не менее чем за 30 календарных дней до предполагаемой даты прекращения Договора.</w:t>
       </w:r>
     </w:p>
     <w:p>
@@ -4019,21 +3444,7 @@
           <w:sz w:val="19"/>
           <w:szCs w:val="19"/>
         </w:rPr>
-        <w:t xml:space="preserve"> или по со</w:t>
-      </w:r>
-      <w:r>
-        <w:rPr>
-          <w:sz w:val="19"/>
-          <w:szCs w:val="19"/>
-        </w:rPr>
-        <w:t>глашению Сторон Страховщик возвращает Страхователю уплаченные им страховые премии за не истекший период действия Договора, за вычетом расходов на ведение дела в размере не более 25% от суммы подлежащей возврату, а также за вычетом произведенных страховых в</w:t>
-      </w:r>
-      <w:r>
-        <w:rPr>
-          <w:sz w:val="19"/>
-          <w:szCs w:val="19"/>
-        </w:rPr>
-        <w:t xml:space="preserve">ыплат в отношении данного объекта страхования по настоящему Договору. </w:t>
+        <w:t xml:space="preserve"> или по соглашению Сторон Страховщик возвращает Страхователю уплаченные им страховые премии за не истекший период действия Договора, за вычетом расходов на ведение дела в размере не более 25% от суммы подлежащей возврату, а также за вычетом произведенных страховых выплат в отношении данного объекта страхования по настоящему Договору. </w:t>
       </w:r>
     </w:p>
     <w:p>
@@ -4058,14 +3469,7 @@
           <w:sz w:val="19"/>
           <w:szCs w:val="19"/>
         </w:rPr>
-        <w:t>При досрочном прекращении настоящего Договора по требованию Страхователя по причинам иным, чем указано в п.7.4. или при требовании Страховщика о досрочном расторжении настоящего Договор</w:t>
-      </w:r>
-      <w:r>
-        <w:rPr>
-          <w:sz w:val="19"/>
-          <w:szCs w:val="19"/>
-        </w:rPr>
-        <w:t>а страхования, обусловленном нарушением Страхователем своих обязательств, уплаченная страховая премия возврату не подлежит.</w:t>
+        <w:t>При досрочном прекращении настоящего Договора по требованию Страхователя по причинам иным, чем указано в п.7.4. или при требовании Страховщика о досрочном расторжении настоящего Договора страхования, обусловленном нарушением Страхователем своих обязательств, уплаченная страховая премия возврату не подлежит.</w:t>
       </w:r>
     </w:p>
     <w:p>
@@ -4086,14 +3490,7 @@
           <w:sz w:val="19"/>
           <w:szCs w:val="19"/>
         </w:rPr>
-        <w:t xml:space="preserve"> Договор страхования может быть аннулирован как несостоявшийся, если страховая премия не будет уплачена в течение 30 дней со дня под</w:t>
-      </w:r>
-      <w:r>
-        <w:rPr>
-          <w:sz w:val="19"/>
-          <w:szCs w:val="19"/>
-        </w:rPr>
-        <w:t xml:space="preserve">писания договора страхования. </w:t>
+        <w:t xml:space="preserve"> Договор страхования может быть аннулирован как несостоявшийся, если страховая премия не будет уплачена в течение 30 дней со дня подписания договора страхования. </w:t>
       </w:r>
     </w:p>
     <w:p>
@@ -4134,14 +3531,7 @@
           <w:sz w:val="19"/>
           <w:szCs w:val="19"/>
         </w:rPr>
-        <w:t xml:space="preserve">. «О договорно-правовой базе хозяйствующих субъектов» ведет к </w:t>
-      </w:r>
-      <w:r>
-        <w:rPr>
-          <w:sz w:val="19"/>
-          <w:szCs w:val="19"/>
-        </w:rPr>
-        <w:t>одностороннему расторжению договора страхования со стороны Страховщика.</w:t>
+        <w:t>. «О договорно-правовой базе хозяйствующих субъектов» ведет к одностороннему расторжению договора страхования со стороны Страховщика.</w:t>
       </w:r>
     </w:p>
     <w:p>
@@ -4190,14 +3580,7 @@
           <w:sz w:val="19"/>
           <w:szCs w:val="19"/>
         </w:rPr>
-        <w:t>К Страховщику, осуществившему страховую выплату, переходит в пределах выплаченной страховой суммы право требования к Страхователю по возврату денежных сред</w:t>
-      </w:r>
-      <w:r>
-        <w:rPr>
-          <w:sz w:val="19"/>
-          <w:szCs w:val="19"/>
-        </w:rPr>
-        <w:t xml:space="preserve">ств, которые Страхователь должен был выплатить в виде таможенных платежей по требованию таможенных органов. </w:t>
+        <w:t xml:space="preserve">К Страховщику, осуществившему страховую выплату, переходит в пределах выплаченной страховой суммы право требования к Страхователю по возврату денежных средств, которые Страхователь должен был выплатить в виде таможенных платежей по требованию таможенных органов. </w:t>
       </w:r>
     </w:p>
     <w:p>
@@ -4247,14 +3630,7 @@
           <w:sz w:val="19"/>
           <w:szCs w:val="19"/>
         </w:rPr>
-        <w:t xml:space="preserve">Стороны не несут ответственность за частичное или полное невыполнение своих обязательств по договору страхования на период </w:t>
-      </w:r>
-      <w:r>
-        <w:rPr>
-          <w:sz w:val="19"/>
-          <w:szCs w:val="19"/>
-        </w:rPr>
-        <w:t>действия форс-мажорных обстоятельств.</w:t>
+        <w:t>Стороны не несут ответственность за частичное или полное невыполнение своих обязательств по договору страхования на период действия форс-мажорных обстоятельств.</w:t>
       </w:r>
     </w:p>
     <w:p>
@@ -4280,21 +3656,7 @@
           <w:sz w:val="19"/>
           <w:szCs w:val="19"/>
         </w:rPr>
-        <w:t xml:space="preserve">К форс-мажорным обстоятельствам относится следующие: чрезвычайные, непредотвратимые и непредвиденные при данных условиях обстоятельства, вызванные природными явлениями (землетрясения, оползни, ураганы, засухи и </w:t>
-      </w:r>
-      <w:r>
-        <w:rPr>
-          <w:sz w:val="19"/>
-          <w:szCs w:val="19"/>
-        </w:rPr>
-        <w:t>другие, не перечисленные стихийные бедствия непредусмотренные договором страхования) или социально-экономическими обстоятельствами (военные действия, забастовки, блокады, ограничительные и запретные меры государственных организаций и между государствами, а</w:t>
-      </w:r>
-      <w:r>
-        <w:rPr>
-          <w:sz w:val="19"/>
-          <w:szCs w:val="19"/>
-        </w:rPr>
-        <w:t xml:space="preserve"> также решения правительства и прочее), если эти обстоятельства повлияли непосредственно на исполнение договора страхования.</w:t>
+        <w:t>К форс-мажорным обстоятельствам относится следующие: чрезвычайные, непредотвратимые и непредвиденные при данных условиях обстоятельства, вызванные природными явлениями (землетрясения, оползни, ураганы, засухи и другие, не перечисленные стихийные бедствия непредусмотренные договором страхования) или социально-экономическими обстоятельствами (военные действия, забастовки, блокады, ограничительные и запретные меры государственных организаций и между государствами, а также решения правительства и прочее), если эти обстоятельства повлияли непосредственно на исполнение договора страхования.</w:t>
       </w:r>
     </w:p>
     <w:p>
@@ -4320,14 +3682,7 @@
           <w:sz w:val="19"/>
           <w:szCs w:val="19"/>
         </w:rPr>
-        <w:t>При наступлении и прекращении форс-мажорных обстоятельств стороны извещают друг друга в письменной форме и срок выполнения обязател</w:t>
-      </w:r>
-      <w:r>
-        <w:rPr>
-          <w:sz w:val="19"/>
-          <w:szCs w:val="19"/>
-        </w:rPr>
-        <w:t>ьств Сторонами отодвигается соразмерно времени, в течение которого действуют форс-мажорные обстоятельства.</w:t>
+        <w:t>При наступлении и прекращении форс-мажорных обстоятельств стороны извещают друг друга в письменной форме и срок выполнения обязательств Сторонами отодвигается соразмерно времени, в течение которого действуют форс-мажорные обстоятельства.</w:t>
       </w:r>
     </w:p>
     <w:p>
@@ -4376,14 +3731,7 @@
           <w:sz w:val="19"/>
           <w:szCs w:val="19"/>
         </w:rPr>
-        <w:t>Все споры между Страховщиком и Страхователем по Договору решаются путем переговоров. При не достижении соглашения, спор рассматрива</w:t>
-      </w:r>
-      <w:r>
-        <w:rPr>
-          <w:sz w:val="19"/>
-          <w:szCs w:val="19"/>
-        </w:rPr>
-        <w:t>ется в порядке, предусмотренном законодательством Республики Узбекистан.</w:t>
+        <w:t>Все споры между Страховщиком и Страхователем по Договору решаются путем переговоров. При не достижении соглашения, спор рассматривается в порядке, предусмотренном законодательством Республики Узбекистан.</w:t>
       </w:r>
     </w:p>
     <w:p>
@@ -4458,14 +3806,7 @@
           <w:szCs w:val="19"/>
         </w:rPr>
         <w:lastRenderedPageBreak/>
-        <w:t>Все изменения и дополнения к Договору имеют юридическу</w:t>
-      </w:r>
-      <w:r>
-        <w:rPr>
-          <w:sz w:val="19"/>
-          <w:szCs w:val="19"/>
-        </w:rPr>
-        <w:t>ю силу при условии их письменного оформления и подписания уполномоченными представителями обеих Сторон.</w:t>
+        <w:t>Все изменения и дополнения к Договору имеют юридическую силу при условии их письменного оформления и подписания уполномоченными представителями обеих Сторон.</w:t>
       </w:r>
     </w:p>
     <w:p>
@@ -4487,14 +3828,7 @@
           <w:sz w:val="19"/>
           <w:szCs w:val="19"/>
         </w:rPr>
-        <w:t>С даты подписания настоящего Договора у Страховщика возникает право требования оплаты страховой премии и, в случае неоплаты/просрочки оплаты страховой п</w:t>
-      </w:r>
-      <w:r>
-        <w:rPr>
-          <w:sz w:val="19"/>
-          <w:szCs w:val="19"/>
-        </w:rPr>
-        <w:t>ремии, право взыскания штрафной неустойки в размере 0,1% за каждый день просрочки</w:t>
+        <w:t>С даты подписания настоящего Договора у Страховщика возникает право требования оплаты страховой премии и, в случае неоплаты/просрочки оплаты страховой премии, право взыскания штрафной неустойки в размере 0,1% за каждый день просрочки</w:t>
       </w:r>
       <w:r>
         <w:rPr>
@@ -4535,14 +3869,7 @@
           <w:sz w:val="19"/>
           <w:szCs w:val="19"/>
         </w:rPr>
-        <w:t>При просрочке возврата Страхо</w:t>
-      </w:r>
-      <w:r>
-        <w:rPr>
-          <w:sz w:val="19"/>
-          <w:szCs w:val="19"/>
-        </w:rPr>
-        <w:t>вщику на расчетный счет суммы произведенной страховой выплаты согласно пункта 6.9, настоящего договора, Страхователь оплачивает пеню в размере 0,3% за каждый день просрочки, но не более 18% от суммы страховой выплаты.</w:t>
+        <w:t>При просрочке возврата Страховщику на расчетный счет суммы произведенной страховой выплаты согласно пункта 6.9, настоящего договора, Страхователь оплачивает пеню в размере 0,3% за каждый день просрочки, но не более 18% от суммы страховой выплаты.</w:t>
       </w:r>
     </w:p>
     <w:p>
@@ -4579,15 +3906,7 @@
           <w:sz w:val="19"/>
           <w:szCs w:val="19"/>
         </w:rPr>
-        <w:t>ЮРИДИЧЕСКИЕ АДРЕСА, БАНКОВСКИЕ РЕКВИЗ</w:t>
-      </w:r>
-      <w:r>
-        <w:rPr>
-          <w:b/>
-          <w:sz w:val="19"/>
-          <w:szCs w:val="19"/>
-        </w:rPr>
-        <w:t>ИТЫ И ПОДПИСИ СТОРОН</w:t>
+        <w:t>ЮРИДИЧЕСКИЕ АДРЕСА, БАНКОВСКИЕ РЕКВИЗИТЫ И ПОДПИСИ СТОРОН</w:t>
       </w:r>
     </w:p>
     <w:tbl>
@@ -5148,15 +4467,7 @@
                 <w:szCs w:val="20"/>
                 <w:lang w:val="en-US"/>
               </w:rPr>
-              <w:t xml:space="preserve">: </w:t>
-            </w:r>
-            <w:r>
-              <w:rPr>
-                <w:sz w:val="20"/>
-                <w:szCs w:val="20"/>
-                <w:lang w:val="en-US"/>
-              </w:rPr>
-              <w:t>________________________________________</w:t>
+              <w:t>: ________________________________________</w:t>
             </w:r>
           </w:p>
           <w:p>
@@ -5308,14 +4619,7 @@
                 <w:u w:val="single"/>
                 <w:lang w:val="en-US"/>
               </w:rPr>
-              <w:t>insurer_</w:t>
-            </w:r>
-            <w:r>
-              <w:rPr>
-                <w:u w:val="single"/>
-                <w:lang w:val="en-US"/>
-              </w:rPr>
-              <w:t>mfo</w:t>
+              <w:t>insurer_mfo</w:t>
             </w:r>
             <w:proofErr w:type="spellEnd"/>
             <w:r>
@@ -5364,14 +4668,7 @@
                 <w:u w:val="single"/>
                 <w:lang w:val="en-US"/>
               </w:rPr>
-              <w:t>insurer_</w:t>
-            </w:r>
-            <w:r>
-              <w:rPr>
-                <w:u w:val="single"/>
-                <w:lang w:val="en-US"/>
-              </w:rPr>
-              <w:t>inn</w:t>
+              <w:t>insurer_inn</w:t>
             </w:r>
             <w:proofErr w:type="spellEnd"/>
             <w:r>
@@ -5415,14 +4712,7 @@
                 <w:u w:val="single"/>
                 <w:lang w:val="en-US"/>
               </w:rPr>
-              <w:t>insurer_</w:t>
-            </w:r>
-            <w:r>
-              <w:rPr>
-                <w:u w:val="single"/>
-                <w:lang w:val="en-US"/>
-              </w:rPr>
-              <w:t>oked</w:t>
+              <w:t>insurer_oked</w:t>
             </w:r>
             <w:proofErr w:type="spellEnd"/>
             <w:r>

</xml_diff>